<commit_message>
refactor codes for deployment
</commit_message>
<xml_diff>
--- a/2-PANEL-CONFORME-NEW.docx
+++ b/2-PANEL-CONFORME-NEW.docx
@@ -466,7 +466,7 @@
           <w:sz w:val="24"/>
           <w:szCs w:val="24"/>
         </w:rPr>
-        <w:t>July 26, 2022</w:t>
+        <w:t>August 09, 2022</w:t>
       </w:r>
     </w:p>
     <w:p>
@@ -928,7 +928,7 @@
                 <w:sz w:val="24"/>
                 <w:szCs w:val="24"/>
               </w:rPr>
-              <w:t>Bachelor of Eng. Technology</w:t>
+              <w:t>Bachelor Of Eng. Technology</w:t>
             </w:r>
           </w:p>
         </w:tc>
@@ -1029,7 +1029,7 @@
                 <w:rFonts w:asciiTheme="majorHAnsi" w:hAnsiTheme="majorHAnsi" w:cstheme="majorHAnsi"/>
                 <w:b/>
               </w:rPr>
-              <w:t>Jasa, Mary Chris O.</w:t>
+              <w:t>tulabot, vanessa</w:t>
             </w:r>
           </w:p>
         </w:tc>
@@ -1089,7 +1089,7 @@
                 <w:sz w:val="24"/>
                 <w:szCs w:val="24"/>
               </w:rPr>
-              <w:t>Bachelor of Eng. Technology</w:t>
+              <w:t>Bachelor Of Eng. Technology</w:t>
             </w:r>
           </w:p>
         </w:tc>
@@ -1191,7 +1191,7 @@
                 <w:rFonts w:asciiTheme="majorHAnsi" w:hAnsiTheme="majorHAnsi" w:cstheme="majorHAnsi"/>
                 <w:b/>
               </w:rPr>
-              <w:t>Nazaire, Alliah Faith S.</w:t>
+              <w:t>Jasa. Mary Chris</w:t>
             </w:r>
           </w:p>
         </w:tc>
@@ -1251,7 +1251,7 @@
                 <w:sz w:val="24"/>
                 <w:szCs w:val="24"/>
               </w:rPr>
-              <w:t>Bachelor of Eng. Technology</w:t>
+              <w:t>Bachelor Of Eng. Technology</w:t>
             </w:r>
           </w:p>
         </w:tc>
@@ -1353,7 +1353,7 @@
                 <w:rFonts w:asciiTheme="majorHAnsi" w:hAnsiTheme="majorHAnsi" w:cstheme="majorHAnsi"/>
                 <w:b/>
               </w:rPr>
-              <w:t>Taccad, Kyle Nicole R.</w:t>
+              <w:t>nazaire, alliah faith</w:t>
             </w:r>
           </w:p>
         </w:tc>
@@ -1413,7 +1413,7 @@
                 <w:sz w:val="24"/>
                 <w:szCs w:val="24"/>
               </w:rPr>
-              <w:t>Bachelor of Eng. Technology</w:t>
+              <w:t>Bachelor Of Eng. Technology</w:t>
             </w:r>
           </w:p>
         </w:tc>
@@ -1515,7 +1515,7 @@
                 <w:rFonts w:asciiTheme="majorHAnsi" w:hAnsiTheme="majorHAnsi" w:cstheme="majorHAnsi"/>
                 <w:b/>
               </w:rPr>
-              <w:t>Tulabot, Vanessa B.</w:t>
+              <w:t>taccad, kyle nicol</w:t>
             </w:r>
           </w:p>
         </w:tc>
@@ -1575,7 +1575,7 @@
                 <w:sz w:val="24"/>
                 <w:szCs w:val="24"/>
               </w:rPr>
-              <w:t>Bachelor of Eng. Technology</w:t>
+              <w:t>Bachelor Of Eng. Technology</w:t>
             </w:r>
           </w:p>
         </w:tc>
@@ -1678,7 +1678,7 @@
           <w:b/>
           <w:u w:val="single"/>
         </w:rPr>
-        <w:t>Development of Research Defense Form Web Application</w:t>
+        <w:t>Development Of Research Defense Form Web Application</w:t>
       </w:r>
       <w:r>
         <w:rPr>
@@ -1974,7 +1974,7 @@
                 <w:sz w:val="24"/>
                 <w:szCs w:val="24"/>
               </w:rPr>
-              <w:t>July 26, 2022</w:t>
+              <w:t>August 09, 2022</w:t>
             </w:r>
           </w:p>
         </w:tc>

</xml_diff>